<commit_message>
Updated documents for Gold Spike
</commit_message>
<xml_diff>
--- a/Documents/Credits.docx
+++ b/Documents/Credits.docx
@@ -6,11 +6,25 @@
       <w:r>
         <w:t xml:space="preserve">Fire animation - </w:t>
       </w:r>
+      <w:hyperlink r:id="rId4" w:history="1">
+        <w:r>
+          <w:rPr>
+            <w:rStyle w:val="Hyperlink"/>
+          </w:rPr>
+          <w:t>http://powstudios.com/content/fire-animation-pack-1</w:t>
+        </w:r>
+      </w:hyperlink>
+    </w:p>
+    <w:p/>
+    <w:p>
       <w:r>
-        <w:t>http://powstudios.com/content/fire-animation-pack-1</w:t>
+        <w:t>All other a</w:t>
       </w:r>
       <w:bookmarkStart w:id="0" w:name="_GoBack"/>
       <w:bookmarkEnd w:id="0"/>
+      <w:r>
+        <w:t>rt – kenney.nl</w:t>
+      </w:r>
     </w:p>
     <w:sectPr>
       <w:pgSz w:w="12240" w:h="15840"/>
@@ -446,6 +460,29 @@
     <w:semiHidden/>
     <w:unhideWhenUsed/>
   </w:style>
+  <w:style w:type="character" w:styleId="Hyperlink">
+    <w:name w:val="Hyperlink"/>
+    <w:basedOn w:val="DefaultParagraphFont"/>
+    <w:uiPriority w:val="99"/>
+    <w:unhideWhenUsed/>
+    <w:rsid w:val="00C26663"/>
+    <w:rPr>
+      <w:color w:val="0563C1" w:themeColor="hyperlink"/>
+      <w:u w:val="single"/>
+    </w:rPr>
+  </w:style>
+  <w:style w:type="character" w:styleId="Mention">
+    <w:name w:val="Mention"/>
+    <w:basedOn w:val="DefaultParagraphFont"/>
+    <w:uiPriority w:val="99"/>
+    <w:semiHidden/>
+    <w:unhideWhenUsed/>
+    <w:rsid w:val="00C26663"/>
+    <w:rPr>
+      <w:color w:val="2B579A"/>
+      <w:shd w:val="clear" w:color="auto" w:fill="E6E6E6"/>
+    </w:rPr>
+  </w:style>
 </w:styles>
 </file>
 

</xml_diff>